<commit_message>
Added more documentation about errors
</commit_message>
<xml_diff>
--- a/Doc/Requirements/R_12_System_bledow.docx
+++ b/Doc/Requirements/R_12_System_bledow.docx
@@ -1,6 +1,6 @@
 
 <file path=word/document.xml><?xml version="1.0" encoding="utf-8"?>
-<w:document xmlns:wpc="http://schemas.microsoft.com/office/word/2010/wordprocessingCanvas" xmlns:cx="http://schemas.microsoft.com/office/drawing/2014/chartex" xmlns:cx1="http://schemas.microsoft.com/office/drawing/2015/9/8/chartex" xmlns:mc="http://schemas.openxmlformats.org/markup-compatibility/2006" xmlns:o="urn:schemas-microsoft-com:office:office" xmlns:r="http://schemas.openxmlformats.org/officeDocument/2006/relationships" xmlns:m="http://schemas.openxmlformats.org/officeDocument/2006/math" xmlns:v="urn:schemas-microsoft-com:vml" xmlns:wp14="http://schemas.microsoft.com/office/word/2010/wordprocessingDrawing" xmlns:wp="http://schemas.openxmlformats.org/drawingml/2006/wordprocessingDrawing" xmlns:w10="urn:schemas-microsoft-com:office:word" xmlns:w="http://schemas.openxmlformats.org/wordprocessingml/2006/main" xmlns:w14="http://schemas.microsoft.com/office/word/2010/wordml" xmlns:w15="http://schemas.microsoft.com/office/word/2012/wordml" xmlns:w16se="http://schemas.microsoft.com/office/word/2015/wordml/symex" xmlns:wpg="http://schemas.microsoft.com/office/word/2010/wordprocessingGroup" xmlns:wpi="http://schemas.microsoft.com/office/word/2010/wordprocessingInk" xmlns:wne="http://schemas.microsoft.com/office/word/2006/wordml" xmlns:wps="http://schemas.microsoft.com/office/word/2010/wordprocessingShape" mc:Ignorable="w14 w15 w16se wp14">
+<w:document xmlns:wpc="http://schemas.microsoft.com/office/word/2010/wordprocessingCanvas" xmlns:mc="http://schemas.openxmlformats.org/markup-compatibility/2006" xmlns:o="urn:schemas-microsoft-com:office:office" xmlns:r="http://schemas.openxmlformats.org/officeDocument/2006/relationships" xmlns:m="http://schemas.openxmlformats.org/officeDocument/2006/math" xmlns:v="urn:schemas-microsoft-com:vml" xmlns:wp14="http://schemas.microsoft.com/office/word/2010/wordprocessingDrawing" xmlns:wp="http://schemas.openxmlformats.org/drawingml/2006/wordprocessingDrawing" xmlns:w10="urn:schemas-microsoft-com:office:word" xmlns:w="http://schemas.openxmlformats.org/wordprocessingml/2006/main" xmlns:w14="http://schemas.microsoft.com/office/word/2010/wordml" xmlns:w15="http://schemas.microsoft.com/office/word/2012/wordml" xmlns:wpg="http://schemas.microsoft.com/office/word/2010/wordprocessingGroup" xmlns:wpi="http://schemas.microsoft.com/office/word/2010/wordprocessingInk" xmlns:wne="http://schemas.microsoft.com/office/word/2006/wordml" xmlns:wps="http://schemas.microsoft.com/office/word/2010/wordprocessingShape" mc:Ignorable="w14 w15 wp14">
   <w:body>
     <w:p>
       <w:pPr>
@@ -50,7 +50,25 @@
     </w:p>
     <w:p>
       <w:r>
-        <w:t>Proces obróbki zdjęcia wiąże się z ryzykiem wystąpienia różnych rodzai błędów. Dlatego też przygotowaliśmy nasz serwer w taki sposób, aby mógł reagować w takich sytuacjach. W przypadku wystąpienia jakiegokolwiek błędu serwer zwraca odpowiedź z krótką wiadomością opisującą problem.</w:t>
+        <w:t>Proces obróbki zdjęcia wiąże się z ryzykiem wystąpienia różnych rodzai błędów. Dlatego też przygotowaliśmy nasz serwer</w:t>
+      </w:r>
+      <w:r>
+        <w:t xml:space="preserve"> oraz aplikacje</w:t>
+      </w:r>
+      <w:r>
+        <w:t xml:space="preserve"> w taki sposób, aby mógł reagować w takich sytuacjach</w:t>
+      </w:r>
+      <w:r>
+        <w:t xml:space="preserve"> i powiadomić o tym użytkownika</w:t>
+      </w:r>
+      <w:r>
+        <w:t>. W przypadku wystąpienia jakiegokolwiek błędu serwer zwraca odpowiedź z krótką wiadomością opisującą problem</w:t>
+      </w:r>
+      <w:r>
+        <w:t>, która następnie wyświetlana jest użytnikowi aplikcji</w:t>
+      </w:r>
+      <w:r>
+        <w:t>.</w:t>
       </w:r>
     </w:p>
     <w:p>
@@ -81,7 +99,13 @@
         <w:t>Unknown</w:t>
       </w:r>
       <w:r>
-        <w:t xml:space="preserve"> –gdy serwer nie jest w stanie określić z jakiego powodu wystąpiło przerwanie. </w:t>
+        <w:t xml:space="preserve"> –</w:t>
+      </w:r>
+      <w:r>
+        <w:t xml:space="preserve"> </w:t>
+      </w:r>
+      <w:r>
+        <w:t xml:space="preserve">gdy serwer nie jest w stanie określić z jakiego powodu wystąpiło przerwanie. </w:t>
       </w:r>
       <w:r>
         <w:t xml:space="preserve">Może również wystąpić, gdy podane parametry rozpoznawania spowodują wyrzucenie wyjątku w </w:t>
@@ -144,12 +168,7 @@
         <w:t>InvalidParameter</w:t>
       </w:r>
       <w:r>
-        <w:t xml:space="preserve"> – gdy podany parametr jest niepoprawny (n</w:t>
-      </w:r>
-      <w:bookmarkStart w:id="0" w:name="_GoBack"/>
-      <w:bookmarkEnd w:id="0"/>
-      <w:r>
-        <w:t>p. nieprawidłowy json).</w:t>
+        <w:t xml:space="preserve"> – gdy podany parametr jest niepoprawny (np. nieprawidłowy json).</w:t>
       </w:r>
     </w:p>
     <w:p>
@@ -258,8 +277,419 @@
         <w:t>{"errorCode":1,"errorMessage":"Strona nie znaleziona"}</w:t>
       </w:r>
     </w:p>
-    <w:p/>
-    <w:p/>
+    <w:p>
+      <w:pPr>
+        <w:pStyle w:val="HTMLPreformatted"/>
+        <w:rPr>
+          <w:i/>
+          <w:color w:val="000000"/>
+        </w:rPr>
+      </w:pPr>
+    </w:p>
+    <w:p>
+      <w:pPr>
+        <w:pStyle w:val="HTMLPreformatted"/>
+        <w:rPr>
+          <w:b/>
+          <w:color w:val="000000"/>
+        </w:rPr>
+      </w:pPr>
+      <w:r>
+        <w:rPr>
+          <w:b/>
+          <w:color w:val="000000"/>
+        </w:rPr>
+        <w:t>Rodzaje błedów wyświetlanych przez aplikacje:</w:t>
+      </w:r>
+    </w:p>
+    <w:p>
+      <w:pPr>
+        <w:pStyle w:val="HTMLPreformatted"/>
+        <w:numPr>
+          <w:ilvl w:val="0"/>
+          <w:numId w:val="3"/>
+        </w:numPr>
+        <w:rPr>
+          <w:b/>
+          <w:color w:val="000000"/>
+        </w:rPr>
+      </w:pPr>
+      <w:r>
+        <w:rPr>
+          <w:i/>
+          <w:color w:val="000000"/>
+        </w:rPr>
+        <w:t xml:space="preserve">Nie wykryto odpowiednij wersji JAVY </w:t>
+      </w:r>
+      <w:r>
+        <w:rPr>
+          <w:color w:val="000000"/>
+        </w:rPr>
+        <w:t>– gdy urządzenie na którym uruchamiana jest aplikacja nie posiada Javy w wersji 8</w:t>
+      </w:r>
+    </w:p>
+    <w:p>
+      <w:pPr>
+        <w:pStyle w:val="HTMLPreformatted"/>
+        <w:numPr>
+          <w:ilvl w:val="0"/>
+          <w:numId w:val="3"/>
+        </w:numPr>
+        <w:rPr>
+          <w:b/>
+          <w:color w:val="000000"/>
+        </w:rPr>
+      </w:pPr>
+      <w:r>
+        <w:rPr>
+          <w:i/>
+          <w:color w:val="000000"/>
+        </w:rPr>
+        <w:t xml:space="preserve">Nie można wpisać tej wartości w to pole </w:t>
+      </w:r>
+      <w:r>
+        <w:rPr>
+          <w:b/>
+          <w:color w:val="000000"/>
+        </w:rPr>
+        <w:t xml:space="preserve">– </w:t>
+      </w:r>
+      <w:r>
+        <w:rPr>
+          <w:color w:val="000000"/>
+        </w:rPr>
+        <w:t>gdy użytkownik próbuje wpisać do sudoku liczbę, która zgodnie z zasadami sudoku nie może znajdować się w tym miejscu (np. dwie takie same wartości w tym samym rzędzie/kolumnie)</w:t>
+      </w:r>
+    </w:p>
+    <w:p>
+      <w:pPr>
+        <w:pStyle w:val="HTMLPreformatted"/>
+        <w:numPr>
+          <w:ilvl w:val="0"/>
+          <w:numId w:val="3"/>
+        </w:numPr>
+        <w:rPr>
+          <w:b/>
+          <w:color w:val="000000"/>
+        </w:rPr>
+      </w:pPr>
+      <w:r>
+        <w:rPr>
+          <w:i/>
+          <w:color w:val="000000"/>
+        </w:rPr>
+        <w:t>Plik nie istnieje –</w:t>
+      </w:r>
+      <w:r>
+        <w:rPr>
+          <w:b/>
+          <w:color w:val="000000"/>
+        </w:rPr>
+        <w:t xml:space="preserve"> </w:t>
+      </w:r>
+      <w:r>
+        <w:rPr>
+          <w:color w:val="000000"/>
+        </w:rPr>
+        <w:t>gdy użytkownik próbuje otworzyć w aplikacji plik, który nie istnieje</w:t>
+      </w:r>
+    </w:p>
+    <w:p>
+      <w:pPr>
+        <w:pStyle w:val="HTMLPreformatted"/>
+        <w:numPr>
+          <w:ilvl w:val="0"/>
+          <w:numId w:val="3"/>
+        </w:numPr>
+        <w:rPr>
+          <w:color w:val="000000"/>
+        </w:rPr>
+      </w:pPr>
+      <w:r>
+        <w:rPr>
+          <w:i/>
+          <w:color w:val="000000"/>
+        </w:rPr>
+        <w:t>Nieznany format pliku (tylko .jpg</w:t>
+      </w:r>
+      <w:r>
+        <w:rPr>
+          <w:i/>
+          <w:color w:val="000000"/>
+        </w:rPr>
+        <w:t>, .png)</w:t>
+      </w:r>
+      <w:r>
+        <w:rPr>
+          <w:b/>
+          <w:color w:val="000000"/>
+        </w:rPr>
+        <w:t xml:space="preserve"> – </w:t>
+      </w:r>
+      <w:r>
+        <w:rPr>
+          <w:color w:val="000000"/>
+        </w:rPr>
+        <w:t>gdy użytkownik próbuje otworzyć w aplikacji plik o rozszerzeniu, którego nie wspieamy</w:t>
+      </w:r>
+    </w:p>
+    <w:p>
+      <w:pPr>
+        <w:pStyle w:val="HTMLPreformatted"/>
+        <w:numPr>
+          <w:ilvl w:val="0"/>
+          <w:numId w:val="3"/>
+        </w:numPr>
+        <w:rPr>
+          <w:color w:val="000000"/>
+        </w:rPr>
+      </w:pPr>
+      <w:r>
+        <w:rPr>
+          <w:i/>
+          <w:color w:val="000000"/>
+        </w:rPr>
+        <w:t>Plik nie jest poprawny</w:t>
+      </w:r>
+      <w:r>
+        <w:rPr>
+          <w:color w:val="000000"/>
+        </w:rPr>
+        <w:t xml:space="preserve"> – gdy użytkownik próbuje otworzyć w aplikacji plik, który ma poprawny format, ale jest uszkodzony</w:t>
+      </w:r>
+    </w:p>
+    <w:p>
+      <w:pPr>
+        <w:pStyle w:val="HTMLPreformatted"/>
+        <w:numPr>
+          <w:ilvl w:val="0"/>
+          <w:numId w:val="3"/>
+        </w:numPr>
+        <w:rPr>
+          <w:color w:val="000000"/>
+        </w:rPr>
+      </w:pPr>
+      <w:r>
+        <w:rPr>
+          <w:i/>
+          <w:color w:val="000000"/>
+        </w:rPr>
+        <w:t>Nie udało się otworzyć zdjęcia</w:t>
+      </w:r>
+      <w:r>
+        <w:rPr>
+          <w:color w:val="000000"/>
+        </w:rPr>
+        <w:t xml:space="preserve"> – gdy użytkownik próbuje otworzyć w aplikacji plik, który został usunięty</w:t>
+      </w:r>
+    </w:p>
+    <w:p>
+      <w:pPr>
+        <w:pStyle w:val="HTMLPreformatted"/>
+        <w:numPr>
+          <w:ilvl w:val="0"/>
+          <w:numId w:val="3"/>
+        </w:numPr>
+        <w:rPr>
+          <w:color w:val="000000"/>
+        </w:rPr>
+      </w:pPr>
+      <w:r>
+        <w:rPr>
+          <w:i/>
+          <w:color w:val="000000"/>
+        </w:rPr>
+        <w:t>Nie można wyciąć bez zaznaczenia</w:t>
+      </w:r>
+      <w:r>
+        <w:rPr>
+          <w:color w:val="000000"/>
+        </w:rPr>
+        <w:t xml:space="preserve"> – gdy użytkownik użyje przycisku ‘Wytnij’ bez wcześniejszego zaznacznia części zdjęcia do wycięcia</w:t>
+      </w:r>
+    </w:p>
+    <w:p>
+      <w:pPr>
+        <w:pStyle w:val="HTMLPreformatted"/>
+        <w:numPr>
+          <w:ilvl w:val="0"/>
+          <w:numId w:val="3"/>
+        </w:numPr>
+        <w:rPr>
+          <w:color w:val="000000"/>
+        </w:rPr>
+      </w:pPr>
+      <w:r>
+        <w:rPr>
+          <w:i/>
+          <w:color w:val="000000"/>
+        </w:rPr>
+        <w:t>Nie udało się połączyć z serwerem</w:t>
+      </w:r>
+      <w:r>
+        <w:rPr>
+          <w:color w:val="000000"/>
+        </w:rPr>
+        <w:t xml:space="preserve"> – gdy użytkownik próbuje uzyskać odpowiedź od serwara, ale nie jesteśmy w stanie się z nim połaczyć</w:t>
+      </w:r>
+    </w:p>
+    <w:p>
+      <w:pPr>
+        <w:pStyle w:val="HTMLPreformatted"/>
+        <w:numPr>
+          <w:ilvl w:val="0"/>
+          <w:numId w:val="3"/>
+        </w:numPr>
+        <w:rPr>
+          <w:color w:val="000000"/>
+        </w:rPr>
+      </w:pPr>
+      <w:r>
+        <w:rPr>
+          <w:i/>
+          <w:color w:val="000000"/>
+        </w:rPr>
+        <w:lastRenderedPageBreak/>
+        <w:t>Serwer nie odpowiedział wystarczająco szybko</w:t>
+      </w:r>
+      <w:r>
+        <w:rPr>
+          <w:color w:val="000000"/>
+        </w:rPr>
+        <w:t xml:space="preserve"> – gdy użytkownik czeka na odpowiedź z serwera dłużej niż jest to ustalone</w:t>
+      </w:r>
+    </w:p>
+    <w:p>
+      <w:pPr>
+        <w:pStyle w:val="HTMLPreformatted"/>
+        <w:numPr>
+          <w:ilvl w:val="0"/>
+          <w:numId w:val="3"/>
+        </w:numPr>
+        <w:rPr>
+          <w:color w:val="000000"/>
+        </w:rPr>
+      </w:pPr>
+      <w:r>
+        <w:rPr>
+          <w:i/>
+          <w:color w:val="000000"/>
+        </w:rPr>
+        <w:t>Wystąpił bład z serwerem</w:t>
+      </w:r>
+      <w:r>
+        <w:rPr>
+          <w:color w:val="000000"/>
+        </w:rPr>
+        <w:t xml:space="preserve"> – gdy użytkownik czeka na odpowiedź z serwera jednak ten nie jest w stanie nam jej dostarczyć</w:t>
+      </w:r>
+    </w:p>
+    <w:p>
+      <w:pPr>
+        <w:pStyle w:val="HTMLPreformatted"/>
+        <w:numPr>
+          <w:ilvl w:val="0"/>
+          <w:numId w:val="3"/>
+        </w:numPr>
+        <w:rPr>
+          <w:color w:val="000000"/>
+        </w:rPr>
+      </w:pPr>
+      <w:r>
+        <w:rPr>
+          <w:i/>
+          <w:color w:val="000000"/>
+        </w:rPr>
+        <w:t>Nieznany błąd</w:t>
+      </w:r>
+      <w:r>
+        <w:rPr>
+          <w:color w:val="000000"/>
+        </w:rPr>
+        <w:t xml:space="preserve"> – gdy użytkownik próbuje wysłać/odebrać odpowiedź z serwera jednak nie jesteśmy w stanie jej otrzymać/wysłać</w:t>
+      </w:r>
+    </w:p>
+    <w:p>
+      <w:pPr>
+        <w:pStyle w:val="HTMLPreformatted"/>
+        <w:ind w:left="720"/>
+        <w:rPr>
+          <w:b/>
+          <w:color w:val="000000"/>
+        </w:rPr>
+      </w:pPr>
+    </w:p>
+    <w:p>
+      <w:pPr>
+        <w:rPr>
+          <w:b/>
+        </w:rPr>
+      </w:pPr>
+      <w:r>
+        <w:rPr>
+          <w:b/>
+        </w:rPr>
+        <w:t>Przykładowy bład widoczny przez użytkownika:</w:t>
+      </w:r>
+      <w:bookmarkStart w:id="0" w:name="_GoBack"/>
+      <w:bookmarkEnd w:id="0"/>
+    </w:p>
+    <w:p>
+      <w:pPr>
+        <w:jc w:val="center"/>
+        <w:rPr>
+          <w:b/>
+        </w:rPr>
+      </w:pPr>
+      <w:r>
+        <w:rPr>
+          <w:noProof/>
+          <w:lang w:eastAsia="pl-PL"/>
+        </w:rPr>
+        <w:drawing>
+          <wp:inline distT="0" distB="0" distL="0" distR="0" wp14:anchorId="4E2A4559" wp14:editId="335DFEE4">
+            <wp:extent cx="3238500" cy="3457575"/>
+            <wp:effectExtent l="0" t="0" r="0" b="9525"/>
+            <wp:docPr id="1" name="Picture 1"/>
+            <wp:cNvGraphicFramePr>
+              <a:graphicFrameLocks xmlns:a="http://schemas.openxmlformats.org/drawingml/2006/main" noChangeAspect="1"/>
+            </wp:cNvGraphicFramePr>
+            <a:graphic xmlns:a="http://schemas.openxmlformats.org/drawingml/2006/main">
+              <a:graphicData uri="http://schemas.openxmlformats.org/drawingml/2006/picture">
+                <pic:pic xmlns:pic="http://schemas.openxmlformats.org/drawingml/2006/picture">
+                  <pic:nvPicPr>
+                    <pic:cNvPr id="1" name=""/>
+                    <pic:cNvPicPr/>
+                  </pic:nvPicPr>
+                  <pic:blipFill>
+                    <a:blip r:embed="rId7"/>
+                    <a:stretch>
+                      <a:fillRect/>
+                    </a:stretch>
+                  </pic:blipFill>
+                  <pic:spPr>
+                    <a:xfrm>
+                      <a:off x="0" y="0"/>
+                      <a:ext cx="3238500" cy="3457575"/>
+                    </a:xfrm>
+                    <a:prstGeom prst="rect">
+                      <a:avLst/>
+                    </a:prstGeom>
+                  </pic:spPr>
+                </pic:pic>
+              </a:graphicData>
+            </a:graphic>
+          </wp:inline>
+        </w:drawing>
+      </w:r>
+    </w:p>
+    <w:p>
+      <w:pPr>
+        <w:rPr>
+          <w:b/>
+        </w:rPr>
+      </w:pPr>
+    </w:p>
     <w:sectPr>
       <w:pgSz w:w="11906" w:h="16838"/>
       <w:pgMar w:top="1417" w:right="1417" w:bottom="1417" w:left="1417" w:header="708" w:footer="708" w:gutter="0"/>
@@ -271,7 +701,7 @@
 </file>
 
 <file path=word/endnotes.xml><?xml version="1.0" encoding="utf-8"?>
-<w:endnotes xmlns:wpc="http://schemas.microsoft.com/office/word/2010/wordprocessingCanvas" xmlns:cx="http://schemas.microsoft.com/office/drawing/2014/chartex" xmlns:cx1="http://schemas.microsoft.com/office/drawing/2015/9/8/chartex" xmlns:mc="http://schemas.openxmlformats.org/markup-compatibility/2006" xmlns:o="urn:schemas-microsoft-com:office:office" xmlns:r="http://schemas.openxmlformats.org/officeDocument/2006/relationships" xmlns:m="http://schemas.openxmlformats.org/officeDocument/2006/math" xmlns:v="urn:schemas-microsoft-com:vml" xmlns:wp14="http://schemas.microsoft.com/office/word/2010/wordprocessingDrawing" xmlns:wp="http://schemas.openxmlformats.org/drawingml/2006/wordprocessingDrawing" xmlns:w10="urn:schemas-microsoft-com:office:word" xmlns:w="http://schemas.openxmlformats.org/wordprocessingml/2006/main" xmlns:w14="http://schemas.microsoft.com/office/word/2010/wordml" xmlns:w15="http://schemas.microsoft.com/office/word/2012/wordml" xmlns:w16se="http://schemas.microsoft.com/office/word/2015/wordml/symex" xmlns:wpg="http://schemas.microsoft.com/office/word/2010/wordprocessingGroup" xmlns:wpi="http://schemas.microsoft.com/office/word/2010/wordprocessingInk" xmlns:wne="http://schemas.microsoft.com/office/word/2006/wordml" xmlns:wps="http://schemas.microsoft.com/office/word/2010/wordprocessingShape" mc:Ignorable="w14 w15 w16se wp14">
+<w:endnotes xmlns:wpc="http://schemas.microsoft.com/office/word/2010/wordprocessingCanvas" xmlns:mc="http://schemas.openxmlformats.org/markup-compatibility/2006" xmlns:o="urn:schemas-microsoft-com:office:office" xmlns:r="http://schemas.openxmlformats.org/officeDocument/2006/relationships" xmlns:m="http://schemas.openxmlformats.org/officeDocument/2006/math" xmlns:v="urn:schemas-microsoft-com:vml" xmlns:wp14="http://schemas.microsoft.com/office/word/2010/wordprocessingDrawing" xmlns:wp="http://schemas.openxmlformats.org/drawingml/2006/wordprocessingDrawing" xmlns:w10="urn:schemas-microsoft-com:office:word" xmlns:w="http://schemas.openxmlformats.org/wordprocessingml/2006/main" xmlns:w14="http://schemas.microsoft.com/office/word/2010/wordml" xmlns:w15="http://schemas.microsoft.com/office/word/2012/wordml" xmlns:wpg="http://schemas.microsoft.com/office/word/2010/wordprocessingGroup" xmlns:wpi="http://schemas.microsoft.com/office/word/2010/wordprocessingInk" xmlns:wne="http://schemas.microsoft.com/office/word/2006/wordml" xmlns:wps="http://schemas.microsoft.com/office/word/2010/wordprocessingShape" mc:Ignorable="w14 w15 wp14">
   <w:endnote w:type="separator" w:id="-1">
     <w:p>
       <w:pPr>
@@ -296,7 +726,7 @@
 </file>
 
 <file path=word/footnotes.xml><?xml version="1.0" encoding="utf-8"?>
-<w:footnotes xmlns:wpc="http://schemas.microsoft.com/office/word/2010/wordprocessingCanvas" xmlns:cx="http://schemas.microsoft.com/office/drawing/2014/chartex" xmlns:cx1="http://schemas.microsoft.com/office/drawing/2015/9/8/chartex" xmlns:mc="http://schemas.openxmlformats.org/markup-compatibility/2006" xmlns:o="urn:schemas-microsoft-com:office:office" xmlns:r="http://schemas.openxmlformats.org/officeDocument/2006/relationships" xmlns:m="http://schemas.openxmlformats.org/officeDocument/2006/math" xmlns:v="urn:schemas-microsoft-com:vml" xmlns:wp14="http://schemas.microsoft.com/office/word/2010/wordprocessingDrawing" xmlns:wp="http://schemas.openxmlformats.org/drawingml/2006/wordprocessingDrawing" xmlns:w10="urn:schemas-microsoft-com:office:word" xmlns:w="http://schemas.openxmlformats.org/wordprocessingml/2006/main" xmlns:w14="http://schemas.microsoft.com/office/word/2010/wordml" xmlns:w15="http://schemas.microsoft.com/office/word/2012/wordml" xmlns:w16se="http://schemas.microsoft.com/office/word/2015/wordml/symex" xmlns:wpg="http://schemas.microsoft.com/office/word/2010/wordprocessingGroup" xmlns:wpi="http://schemas.microsoft.com/office/word/2010/wordprocessingInk" xmlns:wne="http://schemas.microsoft.com/office/word/2006/wordml" xmlns:wps="http://schemas.microsoft.com/office/word/2010/wordprocessingShape" mc:Ignorable="w14 w15 w16se wp14">
+<w:footnotes xmlns:wpc="http://schemas.microsoft.com/office/word/2010/wordprocessingCanvas" xmlns:mc="http://schemas.openxmlformats.org/markup-compatibility/2006" xmlns:o="urn:schemas-microsoft-com:office:office" xmlns:r="http://schemas.openxmlformats.org/officeDocument/2006/relationships" xmlns:m="http://schemas.openxmlformats.org/officeDocument/2006/math" xmlns:v="urn:schemas-microsoft-com:vml" xmlns:wp14="http://schemas.microsoft.com/office/word/2010/wordprocessingDrawing" xmlns:wp="http://schemas.openxmlformats.org/drawingml/2006/wordprocessingDrawing" xmlns:w10="urn:schemas-microsoft-com:office:word" xmlns:w="http://schemas.openxmlformats.org/wordprocessingml/2006/main" xmlns:w14="http://schemas.microsoft.com/office/word/2010/wordml" xmlns:w15="http://schemas.microsoft.com/office/word/2012/wordml" xmlns:wpg="http://schemas.microsoft.com/office/word/2010/wordprocessingGroup" xmlns:wpi="http://schemas.microsoft.com/office/word/2010/wordprocessingInk" xmlns:wne="http://schemas.microsoft.com/office/word/2006/wordml" xmlns:wps="http://schemas.microsoft.com/office/word/2010/wordprocessingShape" mc:Ignorable="w14 w15 wp14">
   <w:footnote w:type="separator" w:id="-1">
     <w:p>
       <w:pPr>
@@ -321,8 +751,8 @@
 </file>
 
 <file path=word/numbering.xml><?xml version="1.0" encoding="utf-8"?>
-<w:numbering xmlns:wpc="http://schemas.microsoft.com/office/word/2010/wordprocessingCanvas" xmlns:cx="http://schemas.microsoft.com/office/drawing/2014/chartex" xmlns:cx1="http://schemas.microsoft.com/office/drawing/2015/9/8/chartex" xmlns:mc="http://schemas.openxmlformats.org/markup-compatibility/2006" xmlns:o="urn:schemas-microsoft-com:office:office" xmlns:r="http://schemas.openxmlformats.org/officeDocument/2006/relationships" xmlns:m="http://schemas.openxmlformats.org/officeDocument/2006/math" xmlns:v="urn:schemas-microsoft-com:vml" xmlns:wp14="http://schemas.microsoft.com/office/word/2010/wordprocessingDrawing" xmlns:wp="http://schemas.openxmlformats.org/drawingml/2006/wordprocessingDrawing" xmlns:w10="urn:schemas-microsoft-com:office:word" xmlns:w="http://schemas.openxmlformats.org/wordprocessingml/2006/main" xmlns:w14="http://schemas.microsoft.com/office/word/2010/wordml" xmlns:w15="http://schemas.microsoft.com/office/word/2012/wordml" xmlns:w16se="http://schemas.microsoft.com/office/word/2015/wordml/symex" xmlns:wpg="http://schemas.microsoft.com/office/word/2010/wordprocessingGroup" xmlns:wpi="http://schemas.microsoft.com/office/word/2010/wordprocessingInk" xmlns:wne="http://schemas.microsoft.com/office/word/2006/wordml" xmlns:wps="http://schemas.microsoft.com/office/word/2010/wordprocessingShape" mc:Ignorable="w14 w15 w16se wp14">
-  <w:abstractNum w:abstractNumId="0" w15:restartNumberingAfterBreak="0">
+<w:numbering xmlns:wpc="http://schemas.microsoft.com/office/word/2010/wordprocessingCanvas" xmlns:mc="http://schemas.openxmlformats.org/markup-compatibility/2006" xmlns:o="urn:schemas-microsoft-com:office:office" xmlns:r="http://schemas.openxmlformats.org/officeDocument/2006/relationships" xmlns:m="http://schemas.openxmlformats.org/officeDocument/2006/math" xmlns:v="urn:schemas-microsoft-com:vml" xmlns:wp14="http://schemas.microsoft.com/office/word/2010/wordprocessingDrawing" xmlns:wp="http://schemas.openxmlformats.org/drawingml/2006/wordprocessingDrawing" xmlns:w10="urn:schemas-microsoft-com:office:word" xmlns:w="http://schemas.openxmlformats.org/wordprocessingml/2006/main" xmlns:w14="http://schemas.microsoft.com/office/word/2010/wordml" xmlns:w15="http://schemas.microsoft.com/office/word/2012/wordml" xmlns:wpg="http://schemas.microsoft.com/office/word/2010/wordprocessingGroup" xmlns:wpi="http://schemas.microsoft.com/office/word/2010/wordprocessingInk" xmlns:wne="http://schemas.microsoft.com/office/word/2006/wordml" xmlns:wps="http://schemas.microsoft.com/office/word/2010/wordprocessingShape" mc:Ignorable="w14 w15 wp14">
+  <w:abstractNum w:abstractNumId="0">
     <w:nsid w:val="15824584"/>
     <w:multiLevelType w:val="hybridMultilevel"/>
     <w:tmpl w:val="3AFE749C"/>
@@ -435,7 +865,7 @@
       </w:rPr>
     </w:lvl>
   </w:abstractNum>
-  <w:abstractNum w:abstractNumId="1" w15:restartNumberingAfterBreak="0">
+  <w:abstractNum w:abstractNumId="1">
     <w:nsid w:val="2B3E2EC6"/>
     <w:multiLevelType w:val="hybridMultilevel"/>
     <w:tmpl w:val="2DAEF354"/>
@@ -449,6 +879,119 @@
       </w:pPr>
       <w:rPr>
         <w:rFonts w:hint="default"/>
+      </w:rPr>
+    </w:lvl>
+    <w:lvl w:ilvl="1" w:tplc="04150003" w:tentative="1">
+      <w:start w:val="1"/>
+      <w:numFmt w:val="bullet"/>
+      <w:lvlText w:val="o"/>
+      <w:lvlJc w:val="left"/>
+      <w:pPr>
+        <w:ind w:left="1440" w:hanging="360"/>
+      </w:pPr>
+      <w:rPr>
+        <w:rFonts w:ascii="Courier New" w:hAnsi="Courier New" w:cs="Courier New" w:hint="default"/>
+      </w:rPr>
+    </w:lvl>
+    <w:lvl w:ilvl="2" w:tplc="04150005" w:tentative="1">
+      <w:start w:val="1"/>
+      <w:numFmt w:val="bullet"/>
+      <w:lvlText w:val=""/>
+      <w:lvlJc w:val="left"/>
+      <w:pPr>
+        <w:ind w:left="2160" w:hanging="360"/>
+      </w:pPr>
+      <w:rPr>
+        <w:rFonts w:ascii="Wingdings" w:hAnsi="Wingdings" w:hint="default"/>
+      </w:rPr>
+    </w:lvl>
+    <w:lvl w:ilvl="3" w:tplc="04150001" w:tentative="1">
+      <w:start w:val="1"/>
+      <w:numFmt w:val="bullet"/>
+      <w:lvlText w:val=""/>
+      <w:lvlJc w:val="left"/>
+      <w:pPr>
+        <w:ind w:left="2880" w:hanging="360"/>
+      </w:pPr>
+      <w:rPr>
+        <w:rFonts w:ascii="Symbol" w:hAnsi="Symbol" w:hint="default"/>
+      </w:rPr>
+    </w:lvl>
+    <w:lvl w:ilvl="4" w:tplc="04150003" w:tentative="1">
+      <w:start w:val="1"/>
+      <w:numFmt w:val="bullet"/>
+      <w:lvlText w:val="o"/>
+      <w:lvlJc w:val="left"/>
+      <w:pPr>
+        <w:ind w:left="3600" w:hanging="360"/>
+      </w:pPr>
+      <w:rPr>
+        <w:rFonts w:ascii="Courier New" w:hAnsi="Courier New" w:cs="Courier New" w:hint="default"/>
+      </w:rPr>
+    </w:lvl>
+    <w:lvl w:ilvl="5" w:tplc="04150005" w:tentative="1">
+      <w:start w:val="1"/>
+      <w:numFmt w:val="bullet"/>
+      <w:lvlText w:val=""/>
+      <w:lvlJc w:val="left"/>
+      <w:pPr>
+        <w:ind w:left="4320" w:hanging="360"/>
+      </w:pPr>
+      <w:rPr>
+        <w:rFonts w:ascii="Wingdings" w:hAnsi="Wingdings" w:hint="default"/>
+      </w:rPr>
+    </w:lvl>
+    <w:lvl w:ilvl="6" w:tplc="04150001" w:tentative="1">
+      <w:start w:val="1"/>
+      <w:numFmt w:val="bullet"/>
+      <w:lvlText w:val=""/>
+      <w:lvlJc w:val="left"/>
+      <w:pPr>
+        <w:ind w:left="5040" w:hanging="360"/>
+      </w:pPr>
+      <w:rPr>
+        <w:rFonts w:ascii="Symbol" w:hAnsi="Symbol" w:hint="default"/>
+      </w:rPr>
+    </w:lvl>
+    <w:lvl w:ilvl="7" w:tplc="04150003" w:tentative="1">
+      <w:start w:val="1"/>
+      <w:numFmt w:val="bullet"/>
+      <w:lvlText w:val="o"/>
+      <w:lvlJc w:val="left"/>
+      <w:pPr>
+        <w:ind w:left="5760" w:hanging="360"/>
+      </w:pPr>
+      <w:rPr>
+        <w:rFonts w:ascii="Courier New" w:hAnsi="Courier New" w:cs="Courier New" w:hint="default"/>
+      </w:rPr>
+    </w:lvl>
+    <w:lvl w:ilvl="8" w:tplc="04150005" w:tentative="1">
+      <w:start w:val="1"/>
+      <w:numFmt w:val="bullet"/>
+      <w:lvlText w:val=""/>
+      <w:lvlJc w:val="left"/>
+      <w:pPr>
+        <w:ind w:left="6480" w:hanging="360"/>
+      </w:pPr>
+      <w:rPr>
+        <w:rFonts w:ascii="Wingdings" w:hAnsi="Wingdings" w:hint="default"/>
+      </w:rPr>
+    </w:lvl>
+  </w:abstractNum>
+  <w:abstractNum w:abstractNumId="2">
+    <w:nsid w:val="4B106698"/>
+    <w:multiLevelType w:val="hybridMultilevel"/>
+    <w:tmpl w:val="5F2C95CA"/>
+    <w:lvl w:ilvl="0" w:tplc="04150001">
+      <w:start w:val="1"/>
+      <w:numFmt w:val="bullet"/>
+      <w:lvlText w:val=""/>
+      <w:lvlJc w:val="left"/>
+      <w:pPr>
+        <w:ind w:left="720" w:hanging="360"/>
+      </w:pPr>
+      <w:rPr>
+        <w:rFonts w:ascii="Symbol" w:hAnsi="Symbol" w:hint="default"/>
       </w:rPr>
     </w:lvl>
     <w:lvl w:ilvl="1" w:tplc="04150003" w:tentative="1">
@@ -554,11 +1097,14 @@
   <w:num w:numId="2">
     <w:abstractNumId w:val="0"/>
   </w:num>
+  <w:num w:numId="3">
+    <w:abstractNumId w:val="2"/>
+  </w:num>
 </w:numbering>
 </file>
 
 <file path=word/styles.xml><?xml version="1.0" encoding="utf-8"?>
-<w:styles xmlns:mc="http://schemas.openxmlformats.org/markup-compatibility/2006" xmlns:r="http://schemas.openxmlformats.org/officeDocument/2006/relationships" xmlns:w="http://schemas.openxmlformats.org/wordprocessingml/2006/main" xmlns:w14="http://schemas.microsoft.com/office/word/2010/wordml" xmlns:w15="http://schemas.microsoft.com/office/word/2012/wordml" xmlns:w16se="http://schemas.microsoft.com/office/word/2015/wordml/symex" mc:Ignorable="w14 w15 w16se">
+<w:styles xmlns:mc="http://schemas.openxmlformats.org/markup-compatibility/2006" xmlns:r="http://schemas.openxmlformats.org/officeDocument/2006/relationships" xmlns:w="http://schemas.openxmlformats.org/wordprocessingml/2006/main" xmlns:w14="http://schemas.microsoft.com/office/word/2010/wordml" xmlns:w15="http://schemas.microsoft.com/office/word/2012/wordml" mc:Ignorable="w14 w15">
   <w:docDefaults>
     <w:rPrDefault>
       <w:rPr>

</xml_diff>